<commit_message>
tai lieu chep bai
</commit_message>
<xml_diff>
--- a/tai lieu chep bai/tai lieu tren lop.docx
+++ b/tai lieu chep bai/tai lieu tren lop.docx
@@ -4455,6 +4455,7 @@
         </w:rPr>
         <w:t>display:inline</w:t>
       </w:r>
+      <w:proofErr w:type="spellEnd"/>
       <w:proofErr w:type="gramEnd"/>
       <w:r>
         <w:rPr>
@@ -4470,35 +4471,821 @@
     <w:p>
       <w:pPr>
         <w:rPr>
+          <w:rStyle w:val="value"/>
           <w:rFonts w:ascii="Times New Roman" w:hAnsi="Times New Roman" w:cs="Times New Roman"/>
           <w:color w:val="000000" w:themeColor="text1"/>
           <w:sz w:val="26"/>
           <w:szCs w:val="26"/>
         </w:rPr>
       </w:pPr>
+      <w:proofErr w:type="spellStart"/>
+      <w:proofErr w:type="gramStart"/>
+      <w:r>
+        <w:rPr>
+          <w:rStyle w:val="value"/>
+          <w:rFonts w:ascii="Times New Roman" w:hAnsi="Times New Roman" w:cs="Times New Roman"/>
+          <w:color w:val="000000" w:themeColor="text1"/>
+          <w:sz w:val="26"/>
+          <w:szCs w:val="26"/>
+        </w:rPr>
+        <w:t>display:block</w:t>
+      </w:r>
+      <w:proofErr w:type="spellEnd"/>
+      <w:proofErr w:type="gramEnd"/>
+      <w:r>
+        <w:rPr>
+          <w:rStyle w:val="value"/>
+          <w:rFonts w:ascii="Times New Roman" w:hAnsi="Times New Roman" w:cs="Times New Roman"/>
+          <w:color w:val="000000" w:themeColor="text1"/>
+          <w:sz w:val="26"/>
+          <w:szCs w:val="26"/>
+        </w:rPr>
+        <w:t>;</w:t>
+      </w:r>
+    </w:p>
+    <w:p>
+      <w:pPr>
+        <w:rPr>
+          <w:rStyle w:val="value"/>
+          <w:rFonts w:ascii="Times New Roman" w:hAnsi="Times New Roman" w:cs="Times New Roman"/>
+          <w:color w:val="000000" w:themeColor="text1"/>
+          <w:sz w:val="26"/>
+          <w:szCs w:val="26"/>
+        </w:rPr>
+      </w:pPr>
+      <w:proofErr w:type="spellStart"/>
+      <w:r>
+        <w:rPr>
+          <w:rStyle w:val="value"/>
+          <w:rFonts w:ascii="Times New Roman" w:hAnsi="Times New Roman" w:cs="Times New Roman"/>
+          <w:color w:val="000000" w:themeColor="text1"/>
+          <w:sz w:val="26"/>
+          <w:szCs w:val="26"/>
+        </w:rPr>
+        <w:t>Kẻ</w:t>
+      </w:r>
+      <w:proofErr w:type="spellEnd"/>
+      <w:r>
+        <w:rPr>
+          <w:rStyle w:val="value"/>
+          <w:rFonts w:ascii="Times New Roman" w:hAnsi="Times New Roman" w:cs="Times New Roman"/>
+          <w:color w:val="000000" w:themeColor="text1"/>
+          <w:sz w:val="26"/>
+          <w:szCs w:val="26"/>
+        </w:rPr>
+        <w:t xml:space="preserve"> </w:t>
+      </w:r>
+      <w:proofErr w:type="spellStart"/>
+      <w:r>
+        <w:rPr>
+          <w:rStyle w:val="value"/>
+          <w:rFonts w:ascii="Times New Roman" w:hAnsi="Times New Roman" w:cs="Times New Roman"/>
+          <w:color w:val="000000" w:themeColor="text1"/>
+          <w:sz w:val="26"/>
+          <w:szCs w:val="26"/>
+        </w:rPr>
+        <w:t>bảng</w:t>
+      </w:r>
+      <w:proofErr w:type="spellEnd"/>
+    </w:p>
+    <w:p>
+      <w:pPr>
+        <w:rPr>
+          <w:rStyle w:val="value"/>
+          <w:rFonts w:ascii="Times New Roman" w:hAnsi="Times New Roman" w:cs="Times New Roman"/>
+          <w:color w:val="000000" w:themeColor="text1"/>
+          <w:sz w:val="26"/>
+          <w:szCs w:val="26"/>
+        </w:rPr>
+      </w:pPr>
+      <w:r>
+        <w:rPr>
+          <w:noProof/>
+        </w:rPr>
+        <w:drawing>
+          <wp:inline distT="0" distB="0" distL="0" distR="0" wp14:anchorId="4330922E" wp14:editId="2CC8ABC6">
+            <wp:extent cx="5943600" cy="3341370"/>
+            <wp:effectExtent l="0" t="0" r="0" b="0"/>
+            <wp:docPr id="2" name="Picture 2"/>
+            <wp:cNvGraphicFramePr>
+              <a:graphicFrameLocks xmlns:a="http://schemas.openxmlformats.org/drawingml/2006/main" noChangeAspect="1"/>
+            </wp:cNvGraphicFramePr>
+            <a:graphic xmlns:a="http://schemas.openxmlformats.org/drawingml/2006/main">
+              <a:graphicData uri="http://schemas.openxmlformats.org/drawingml/2006/picture">
+                <pic:pic xmlns:pic="http://schemas.openxmlformats.org/drawingml/2006/picture">
+                  <pic:nvPicPr>
+                    <pic:cNvPr id="1" name=""/>
+                    <pic:cNvPicPr/>
+                  </pic:nvPicPr>
+                  <pic:blipFill>
+                    <a:blip r:embed="rId5"/>
+                    <a:stretch>
+                      <a:fillRect/>
+                    </a:stretch>
+                  </pic:blipFill>
+                  <pic:spPr>
+                    <a:xfrm>
+                      <a:off x="0" y="0"/>
+                      <a:ext cx="5943600" cy="3341370"/>
+                    </a:xfrm>
+                    <a:prstGeom prst="rect">
+                      <a:avLst/>
+                    </a:prstGeom>
+                  </pic:spPr>
+                </pic:pic>
+              </a:graphicData>
+            </a:graphic>
+          </wp:inline>
+        </w:drawing>
+      </w:r>
+    </w:p>
+    <w:p>
+      <w:pPr>
+        <w:rPr>
+          <w:rFonts w:ascii="Times New Roman" w:hAnsi="Times New Roman" w:cs="Times New Roman"/>
+          <w:color w:val="000000" w:themeColor="text1"/>
+          <w:sz w:val="26"/>
+          <w:szCs w:val="26"/>
+        </w:rPr>
+      </w:pPr>
+      <w:r>
+        <w:rPr>
+          <w:noProof/>
+        </w:rPr>
+        <w:lastRenderedPageBreak/>
+        <w:drawing>
+          <wp:inline distT="0" distB="0" distL="0" distR="0" wp14:anchorId="177D4809" wp14:editId="61CA4D89">
+            <wp:extent cx="5943600" cy="3341370"/>
+            <wp:effectExtent l="0" t="0" r="0" b="0"/>
+            <wp:docPr id="1" name="Picture 1"/>
+            <wp:cNvGraphicFramePr>
+              <a:graphicFrameLocks xmlns:a="http://schemas.openxmlformats.org/drawingml/2006/main" noChangeAspect="1"/>
+            </wp:cNvGraphicFramePr>
+            <a:graphic xmlns:a="http://schemas.openxmlformats.org/drawingml/2006/main">
+              <a:graphicData uri="http://schemas.openxmlformats.org/drawingml/2006/picture">
+                <pic:pic xmlns:pic="http://schemas.openxmlformats.org/drawingml/2006/picture">
+                  <pic:nvPicPr>
+                    <pic:cNvPr id="1" name=""/>
+                    <pic:cNvPicPr/>
+                  </pic:nvPicPr>
+                  <pic:blipFill>
+                    <a:blip r:embed="rId6"/>
+                    <a:stretch>
+                      <a:fillRect/>
+                    </a:stretch>
+                  </pic:blipFill>
+                  <pic:spPr>
+                    <a:xfrm>
+                      <a:off x="0" y="0"/>
+                      <a:ext cx="5943600" cy="3341370"/>
+                    </a:xfrm>
+                    <a:prstGeom prst="rect">
+                      <a:avLst/>
+                    </a:prstGeom>
+                  </pic:spPr>
+                </pic:pic>
+              </a:graphicData>
+            </a:graphic>
+          </wp:inline>
+        </w:drawing>
+      </w:r>
+    </w:p>
+    <w:p>
+      <w:pPr>
+        <w:rPr>
+          <w:rFonts w:ascii="Times New Roman" w:hAnsi="Times New Roman" w:cs="Times New Roman"/>
+          <w:color w:val="000000" w:themeColor="text1"/>
+          <w:sz w:val="26"/>
+          <w:szCs w:val="26"/>
+        </w:rPr>
+      </w:pPr>
+      <w:r>
+        <w:rPr>
+          <w:noProof/>
+        </w:rPr>
+        <w:drawing>
+          <wp:inline distT="0" distB="0" distL="0" distR="0" wp14:anchorId="5839C4C6" wp14:editId="11F8B698">
+            <wp:extent cx="5943600" cy="3341370"/>
+            <wp:effectExtent l="0" t="0" r="0" b="0"/>
+            <wp:docPr id="3" name="Picture 3"/>
+            <wp:cNvGraphicFramePr>
+              <a:graphicFrameLocks xmlns:a="http://schemas.openxmlformats.org/drawingml/2006/main" noChangeAspect="1"/>
+            </wp:cNvGraphicFramePr>
+            <a:graphic xmlns:a="http://schemas.openxmlformats.org/drawingml/2006/main">
+              <a:graphicData uri="http://schemas.openxmlformats.org/drawingml/2006/picture">
+                <pic:pic xmlns:pic="http://schemas.openxmlformats.org/drawingml/2006/picture">
+                  <pic:nvPicPr>
+                    <pic:cNvPr id="1" name=""/>
+                    <pic:cNvPicPr/>
+                  </pic:nvPicPr>
+                  <pic:blipFill>
+                    <a:blip r:embed="rId7"/>
+                    <a:stretch>
+                      <a:fillRect/>
+                    </a:stretch>
+                  </pic:blipFill>
+                  <pic:spPr>
+                    <a:xfrm>
+                      <a:off x="0" y="0"/>
+                      <a:ext cx="5943600" cy="3341370"/>
+                    </a:xfrm>
+                    <a:prstGeom prst="rect">
+                      <a:avLst/>
+                    </a:prstGeom>
+                  </pic:spPr>
+                </pic:pic>
+              </a:graphicData>
+            </a:graphic>
+          </wp:inline>
+        </w:drawing>
+      </w:r>
+    </w:p>
+    <w:p>
+      <w:pPr>
+        <w:rPr>
+          <w:rFonts w:ascii="Times New Roman" w:hAnsi="Times New Roman" w:cs="Times New Roman"/>
+          <w:color w:val="000000" w:themeColor="text1"/>
+          <w:sz w:val="26"/>
+          <w:szCs w:val="26"/>
+        </w:rPr>
+      </w:pPr>
+      <w:r>
+        <w:rPr>
+          <w:noProof/>
+        </w:rPr>
+        <w:lastRenderedPageBreak/>
+        <w:drawing>
+          <wp:inline distT="0" distB="0" distL="0" distR="0" wp14:anchorId="658E2D1F" wp14:editId="6BA57DDB">
+            <wp:extent cx="5943600" cy="3341370"/>
+            <wp:effectExtent l="0" t="0" r="0" b="0"/>
+            <wp:docPr id="4" name="Picture 4"/>
+            <wp:cNvGraphicFramePr>
+              <a:graphicFrameLocks xmlns:a="http://schemas.openxmlformats.org/drawingml/2006/main" noChangeAspect="1"/>
+            </wp:cNvGraphicFramePr>
+            <a:graphic xmlns:a="http://schemas.openxmlformats.org/drawingml/2006/main">
+              <a:graphicData uri="http://schemas.openxmlformats.org/drawingml/2006/picture">
+                <pic:pic xmlns:pic="http://schemas.openxmlformats.org/drawingml/2006/picture">
+                  <pic:nvPicPr>
+                    <pic:cNvPr id="1" name=""/>
+                    <pic:cNvPicPr/>
+                  </pic:nvPicPr>
+                  <pic:blipFill>
+                    <a:blip r:embed="rId8"/>
+                    <a:stretch>
+                      <a:fillRect/>
+                    </a:stretch>
+                  </pic:blipFill>
+                  <pic:spPr>
+                    <a:xfrm>
+                      <a:off x="0" y="0"/>
+                      <a:ext cx="5943600" cy="3341370"/>
+                    </a:xfrm>
+                    <a:prstGeom prst="rect">
+                      <a:avLst/>
+                    </a:prstGeom>
+                  </pic:spPr>
+                </pic:pic>
+              </a:graphicData>
+            </a:graphic>
+          </wp:inline>
+        </w:drawing>
+      </w:r>
+    </w:p>
+    <w:p>
+      <w:pPr>
+        <w:rPr>
+          <w:rFonts w:ascii="Times New Roman" w:hAnsi="Times New Roman" w:cs="Times New Roman"/>
+          <w:color w:val="000000" w:themeColor="text1"/>
+          <w:sz w:val="26"/>
+          <w:szCs w:val="26"/>
+        </w:rPr>
+      </w:pPr>
+      <w:r>
+        <w:rPr>
+          <w:noProof/>
+        </w:rPr>
+        <w:drawing>
+          <wp:inline distT="0" distB="0" distL="0" distR="0" wp14:anchorId="6497A427" wp14:editId="2DF6CD8B">
+            <wp:extent cx="5943600" cy="3341370"/>
+            <wp:effectExtent l="0" t="0" r="0" b="0"/>
+            <wp:docPr id="5" name="Picture 5"/>
+            <wp:cNvGraphicFramePr>
+              <a:graphicFrameLocks xmlns:a="http://schemas.openxmlformats.org/drawingml/2006/main" noChangeAspect="1"/>
+            </wp:cNvGraphicFramePr>
+            <a:graphic xmlns:a="http://schemas.openxmlformats.org/drawingml/2006/main">
+              <a:graphicData uri="http://schemas.openxmlformats.org/drawingml/2006/picture">
+                <pic:pic xmlns:pic="http://schemas.openxmlformats.org/drawingml/2006/picture">
+                  <pic:nvPicPr>
+                    <pic:cNvPr id="1" name=""/>
+                    <pic:cNvPicPr/>
+                  </pic:nvPicPr>
+                  <pic:blipFill>
+                    <a:blip r:embed="rId9"/>
+                    <a:stretch>
+                      <a:fillRect/>
+                    </a:stretch>
+                  </pic:blipFill>
+                  <pic:spPr>
+                    <a:xfrm>
+                      <a:off x="0" y="0"/>
+                      <a:ext cx="5943600" cy="3341370"/>
+                    </a:xfrm>
+                    <a:prstGeom prst="rect">
+                      <a:avLst/>
+                    </a:prstGeom>
+                  </pic:spPr>
+                </pic:pic>
+              </a:graphicData>
+            </a:graphic>
+          </wp:inline>
+        </w:drawing>
+      </w:r>
+    </w:p>
+    <w:p>
+      <w:pPr>
+        <w:rPr>
+          <w:rFonts w:ascii="Times New Roman" w:hAnsi="Times New Roman" w:cs="Times New Roman"/>
+          <w:color w:val="000000" w:themeColor="text1"/>
+          <w:sz w:val="26"/>
+          <w:szCs w:val="26"/>
+        </w:rPr>
+      </w:pPr>
+      <w:r>
+        <w:rPr>
+          <w:noProof/>
+        </w:rPr>
+        <w:lastRenderedPageBreak/>
+        <w:drawing>
+          <wp:inline distT="0" distB="0" distL="0" distR="0" wp14:anchorId="5BF1F089" wp14:editId="3A55CB45">
+            <wp:extent cx="5943600" cy="3341370"/>
+            <wp:effectExtent l="0" t="0" r="0" b="0"/>
+            <wp:docPr id="6" name="Picture 6"/>
+            <wp:cNvGraphicFramePr>
+              <a:graphicFrameLocks xmlns:a="http://schemas.openxmlformats.org/drawingml/2006/main" noChangeAspect="1"/>
+            </wp:cNvGraphicFramePr>
+            <a:graphic xmlns:a="http://schemas.openxmlformats.org/drawingml/2006/main">
+              <a:graphicData uri="http://schemas.openxmlformats.org/drawingml/2006/picture">
+                <pic:pic xmlns:pic="http://schemas.openxmlformats.org/drawingml/2006/picture">
+                  <pic:nvPicPr>
+                    <pic:cNvPr id="1" name=""/>
+                    <pic:cNvPicPr/>
+                  </pic:nvPicPr>
+                  <pic:blipFill>
+                    <a:blip r:embed="rId10"/>
+                    <a:stretch>
+                      <a:fillRect/>
+                    </a:stretch>
+                  </pic:blipFill>
+                  <pic:spPr>
+                    <a:xfrm>
+                      <a:off x="0" y="0"/>
+                      <a:ext cx="5943600" cy="3341370"/>
+                    </a:xfrm>
+                    <a:prstGeom prst="rect">
+                      <a:avLst/>
+                    </a:prstGeom>
+                  </pic:spPr>
+                </pic:pic>
+              </a:graphicData>
+            </a:graphic>
+          </wp:inline>
+        </w:drawing>
+      </w:r>
+    </w:p>
+    <w:p>
+      <w:pPr>
+        <w:rPr>
+          <w:rFonts w:ascii="Times New Roman" w:hAnsi="Times New Roman" w:cs="Times New Roman"/>
+          <w:color w:val="000000" w:themeColor="text1"/>
+          <w:sz w:val="26"/>
+          <w:szCs w:val="26"/>
+        </w:rPr>
+      </w:pPr>
+      <w:proofErr w:type="spellStart"/>
+      <w:r>
+        <w:rPr>
+          <w:rFonts w:ascii="Times New Roman" w:hAnsi="Times New Roman" w:cs="Times New Roman"/>
+          <w:color w:val="000000" w:themeColor="text1"/>
+          <w:sz w:val="26"/>
+          <w:szCs w:val="26"/>
+        </w:rPr>
+        <w:t>Fomr</w:t>
+      </w:r>
+      <w:proofErr w:type="spellEnd"/>
+      <w:r>
+        <w:rPr>
+          <w:rFonts w:ascii="Times New Roman" w:hAnsi="Times New Roman" w:cs="Times New Roman"/>
+          <w:color w:val="000000" w:themeColor="text1"/>
+          <w:sz w:val="26"/>
+          <w:szCs w:val="26"/>
+        </w:rPr>
+        <w:t xml:space="preserve"> 2: </w:t>
+      </w:r>
+      <w:proofErr w:type="spellStart"/>
+      <w:r>
+        <w:rPr>
+          <w:rFonts w:ascii="Times New Roman" w:hAnsi="Times New Roman" w:cs="Times New Roman"/>
+          <w:color w:val="000000" w:themeColor="text1"/>
+          <w:sz w:val="26"/>
+          <w:szCs w:val="26"/>
+        </w:rPr>
+        <w:t>có</w:t>
+      </w:r>
+      <w:proofErr w:type="spellEnd"/>
+      <w:r>
+        <w:rPr>
+          <w:rFonts w:ascii="Times New Roman" w:hAnsi="Times New Roman" w:cs="Times New Roman"/>
+          <w:color w:val="000000" w:themeColor="text1"/>
+          <w:sz w:val="26"/>
+          <w:szCs w:val="26"/>
+        </w:rPr>
+        <w:t xml:space="preserve"> text password </w:t>
+      </w:r>
+      <w:proofErr w:type="spellStart"/>
+      <w:r>
+        <w:rPr>
+          <w:rFonts w:ascii="Times New Roman" w:hAnsi="Times New Roman" w:cs="Times New Roman"/>
+          <w:color w:val="000000" w:themeColor="text1"/>
+          <w:sz w:val="26"/>
+          <w:szCs w:val="26"/>
+        </w:rPr>
+        <w:t>nữa</w:t>
+      </w:r>
+      <w:proofErr w:type="spellEnd"/>
+    </w:p>
+    <w:p>
+      <w:pPr>
+        <w:rPr>
+          <w:rFonts w:ascii="Times New Roman" w:hAnsi="Times New Roman" w:cs="Times New Roman"/>
+          <w:color w:val="000000" w:themeColor="text1"/>
+          <w:sz w:val="26"/>
+          <w:szCs w:val="26"/>
+        </w:rPr>
+      </w:pPr>
+      <w:r>
+        <w:rPr>
+          <w:noProof/>
+        </w:rPr>
+        <w:drawing>
+          <wp:inline distT="0" distB="0" distL="0" distR="0" wp14:anchorId="433EA7D5" wp14:editId="6BDBB1B7">
+            <wp:extent cx="5943600" cy="3341370"/>
+            <wp:effectExtent l="0" t="0" r="0" b="0"/>
+            <wp:docPr id="7" name="Picture 7"/>
+            <wp:cNvGraphicFramePr>
+              <a:graphicFrameLocks xmlns:a="http://schemas.openxmlformats.org/drawingml/2006/main" noChangeAspect="1"/>
+            </wp:cNvGraphicFramePr>
+            <a:graphic xmlns:a="http://schemas.openxmlformats.org/drawingml/2006/main">
+              <a:graphicData uri="http://schemas.openxmlformats.org/drawingml/2006/picture">
+                <pic:pic xmlns:pic="http://schemas.openxmlformats.org/drawingml/2006/picture">
+                  <pic:nvPicPr>
+                    <pic:cNvPr id="1" name=""/>
+                    <pic:cNvPicPr/>
+                  </pic:nvPicPr>
+                  <pic:blipFill>
+                    <a:blip r:embed="rId11"/>
+                    <a:stretch>
+                      <a:fillRect/>
+                    </a:stretch>
+                  </pic:blipFill>
+                  <pic:spPr>
+                    <a:xfrm>
+                      <a:off x="0" y="0"/>
+                      <a:ext cx="5943600" cy="3341370"/>
+                    </a:xfrm>
+                    <a:prstGeom prst="rect">
+                      <a:avLst/>
+                    </a:prstGeom>
+                  </pic:spPr>
+                </pic:pic>
+              </a:graphicData>
+            </a:graphic>
+          </wp:inline>
+        </w:drawing>
+      </w:r>
+    </w:p>
+    <w:p>
+      <w:pPr>
+        <w:rPr>
+          <w:rFonts w:ascii="Times New Roman" w:hAnsi="Times New Roman" w:cs="Times New Roman"/>
+          <w:color w:val="000000" w:themeColor="text1"/>
+          <w:sz w:val="26"/>
+          <w:szCs w:val="26"/>
+        </w:rPr>
+      </w:pPr>
+      <w:proofErr w:type="spellStart"/>
+      <w:r>
+        <w:rPr>
+          <w:rFonts w:ascii="Times New Roman" w:hAnsi="Times New Roman" w:cs="Times New Roman"/>
+          <w:color w:val="000000" w:themeColor="text1"/>
+          <w:sz w:val="26"/>
+          <w:szCs w:val="26"/>
+        </w:rPr>
+        <w:t>Để</w:t>
+      </w:r>
+      <w:proofErr w:type="spellEnd"/>
+      <w:r>
+        <w:rPr>
+          <w:rFonts w:ascii="Times New Roman" w:hAnsi="Times New Roman" w:cs="Times New Roman"/>
+          <w:color w:val="000000" w:themeColor="text1"/>
+          <w:sz w:val="26"/>
+          <w:szCs w:val="26"/>
+        </w:rPr>
+        <w:t xml:space="preserve"> </w:t>
+      </w:r>
+      <w:proofErr w:type="spellStart"/>
+      <w:r>
+        <w:rPr>
+          <w:rFonts w:ascii="Times New Roman" w:hAnsi="Times New Roman" w:cs="Times New Roman"/>
+          <w:color w:val="000000" w:themeColor="text1"/>
+          <w:sz w:val="26"/>
+          <w:szCs w:val="26"/>
+        </w:rPr>
+        <w:t>che</w:t>
+      </w:r>
+      <w:proofErr w:type="spellEnd"/>
+      <w:r>
+        <w:rPr>
+          <w:rFonts w:ascii="Times New Roman" w:hAnsi="Times New Roman" w:cs="Times New Roman"/>
+          <w:color w:val="000000" w:themeColor="text1"/>
+          <w:sz w:val="26"/>
+          <w:szCs w:val="26"/>
+        </w:rPr>
+        <w:t xml:space="preserve"> </w:t>
+      </w:r>
+      <w:proofErr w:type="spellStart"/>
+      <w:r>
+        <w:rPr>
+          <w:rFonts w:ascii="Times New Roman" w:hAnsi="Times New Roman" w:cs="Times New Roman"/>
+          <w:color w:val="000000" w:themeColor="text1"/>
+          <w:sz w:val="26"/>
+          <w:szCs w:val="26"/>
+        </w:rPr>
+        <w:t>dữ</w:t>
+      </w:r>
+      <w:proofErr w:type="spellEnd"/>
+      <w:r>
+        <w:rPr>
+          <w:rFonts w:ascii="Times New Roman" w:hAnsi="Times New Roman" w:cs="Times New Roman"/>
+          <w:color w:val="000000" w:themeColor="text1"/>
+          <w:sz w:val="26"/>
+          <w:szCs w:val="26"/>
+        </w:rPr>
+        <w:t xml:space="preserve"> </w:t>
+      </w:r>
+      <w:proofErr w:type="spellStart"/>
+      <w:r>
+        <w:rPr>
+          <w:rFonts w:ascii="Times New Roman" w:hAnsi="Times New Roman" w:cs="Times New Roman"/>
+          <w:color w:val="000000" w:themeColor="text1"/>
+          <w:sz w:val="26"/>
+          <w:szCs w:val="26"/>
+        </w:rPr>
+        <w:t>liệu</w:t>
+      </w:r>
+      <w:proofErr w:type="spellEnd"/>
+      <w:r>
+        <w:rPr>
+          <w:rFonts w:ascii="Times New Roman" w:hAnsi="Times New Roman" w:cs="Times New Roman"/>
+          <w:color w:val="000000" w:themeColor="text1"/>
+          <w:sz w:val="26"/>
+          <w:szCs w:val="26"/>
+        </w:rPr>
+        <w:t xml:space="preserve"> </w:t>
+      </w:r>
+      <w:proofErr w:type="spellStart"/>
+      <w:r>
+        <w:rPr>
+          <w:rFonts w:ascii="Times New Roman" w:hAnsi="Times New Roman" w:cs="Times New Roman"/>
+          <w:color w:val="000000" w:themeColor="text1"/>
+          <w:sz w:val="26"/>
+          <w:szCs w:val="26"/>
+        </w:rPr>
+        <w:t>và</w:t>
+      </w:r>
+      <w:proofErr w:type="spellEnd"/>
+      <w:r>
+        <w:rPr>
+          <w:rFonts w:ascii="Times New Roman" w:hAnsi="Times New Roman" w:cs="Times New Roman"/>
+          <w:color w:val="000000" w:themeColor="text1"/>
+          <w:sz w:val="26"/>
+          <w:szCs w:val="26"/>
+        </w:rPr>
+        <w:t xml:space="preserve"> </w:t>
+      </w:r>
+      <w:proofErr w:type="spellStart"/>
+      <w:r>
+        <w:rPr>
+          <w:rFonts w:ascii="Times New Roman" w:hAnsi="Times New Roman" w:cs="Times New Roman"/>
+          <w:color w:val="000000" w:themeColor="text1"/>
+          <w:sz w:val="26"/>
+          <w:szCs w:val="26"/>
+        </w:rPr>
+        <w:t>gửi</w:t>
+      </w:r>
+      <w:proofErr w:type="spellEnd"/>
+      <w:r>
+        <w:rPr>
+          <w:rFonts w:ascii="Times New Roman" w:hAnsi="Times New Roman" w:cs="Times New Roman"/>
+          <w:color w:val="000000" w:themeColor="text1"/>
+          <w:sz w:val="26"/>
+          <w:szCs w:val="26"/>
+        </w:rPr>
+        <w:t xml:space="preserve"> </w:t>
+      </w:r>
+      <w:proofErr w:type="spellStart"/>
+      <w:r>
+        <w:rPr>
+          <w:rFonts w:ascii="Times New Roman" w:hAnsi="Times New Roman" w:cs="Times New Roman"/>
+          <w:color w:val="000000" w:themeColor="text1"/>
+          <w:sz w:val="26"/>
+          <w:szCs w:val="26"/>
+        </w:rPr>
+        <w:t>về</w:t>
+      </w:r>
+      <w:proofErr w:type="spellEnd"/>
+      <w:r>
+        <w:rPr>
+          <w:rFonts w:ascii="Times New Roman" w:hAnsi="Times New Roman" w:cs="Times New Roman"/>
+          <w:color w:val="000000" w:themeColor="text1"/>
+          <w:sz w:val="26"/>
+          <w:szCs w:val="26"/>
+        </w:rPr>
+        <w:t xml:space="preserve"> </w:t>
+      </w:r>
+      <w:proofErr w:type="spellStart"/>
+      <w:r>
+        <w:rPr>
+          <w:rFonts w:ascii="Times New Roman" w:hAnsi="Times New Roman" w:cs="Times New Roman"/>
+          <w:color w:val="000000" w:themeColor="text1"/>
+          <w:sz w:val="26"/>
+          <w:szCs w:val="26"/>
+        </w:rPr>
+        <w:t>phía</w:t>
+      </w:r>
+      <w:proofErr w:type="spellEnd"/>
+      <w:r>
+        <w:rPr>
+          <w:rFonts w:ascii="Times New Roman" w:hAnsi="Times New Roman" w:cs="Times New Roman"/>
+          <w:color w:val="000000" w:themeColor="text1"/>
+          <w:sz w:val="26"/>
+          <w:szCs w:val="26"/>
+        </w:rPr>
+        <w:t xml:space="preserve"> server ****</w:t>
+      </w:r>
+    </w:p>
+    <w:p>
+      <w:pPr>
+        <w:rPr>
+          <w:rFonts w:ascii="Times New Roman" w:hAnsi="Times New Roman" w:cs="Times New Roman"/>
+          <w:color w:val="000000" w:themeColor="text1"/>
+          <w:sz w:val="26"/>
+          <w:szCs w:val="26"/>
+        </w:rPr>
+      </w:pPr>
+    </w:p>
+    <w:p>
+      <w:pPr>
+        <w:rPr>
+          <w:rFonts w:ascii="Times New Roman" w:hAnsi="Times New Roman" w:cs="Times New Roman"/>
+          <w:color w:val="000000" w:themeColor="text1"/>
+          <w:sz w:val="26"/>
+          <w:szCs w:val="26"/>
+        </w:rPr>
+      </w:pPr>
+      <w:r>
+        <w:rPr>
+          <w:noProof/>
+        </w:rPr>
+        <w:lastRenderedPageBreak/>
+        <w:drawing>
+          <wp:inline distT="0" distB="0" distL="0" distR="0" wp14:anchorId="612A047A" wp14:editId="0112A1E1">
+            <wp:extent cx="5943600" cy="3341370"/>
+            <wp:effectExtent l="0" t="0" r="0" b="0"/>
+            <wp:docPr id="9" name="Picture 9"/>
+            <wp:cNvGraphicFramePr>
+              <a:graphicFrameLocks xmlns:a="http://schemas.openxmlformats.org/drawingml/2006/main" noChangeAspect="1"/>
+            </wp:cNvGraphicFramePr>
+            <a:graphic xmlns:a="http://schemas.openxmlformats.org/drawingml/2006/main">
+              <a:graphicData uri="http://schemas.openxmlformats.org/drawingml/2006/picture">
+                <pic:pic xmlns:pic="http://schemas.openxmlformats.org/drawingml/2006/picture">
+                  <pic:nvPicPr>
+                    <pic:cNvPr id="1" name=""/>
+                    <pic:cNvPicPr/>
+                  </pic:nvPicPr>
+                  <pic:blipFill>
+                    <a:blip r:embed="rId12"/>
+                    <a:stretch>
+                      <a:fillRect/>
+                    </a:stretch>
+                  </pic:blipFill>
+                  <pic:spPr>
+                    <a:xfrm>
+                      <a:off x="0" y="0"/>
+                      <a:ext cx="5943600" cy="3341370"/>
+                    </a:xfrm>
+                    <a:prstGeom prst="rect">
+                      <a:avLst/>
+                    </a:prstGeom>
+                  </pic:spPr>
+                </pic:pic>
+              </a:graphicData>
+            </a:graphic>
+          </wp:inline>
+        </w:drawing>
+      </w:r>
       <w:bookmarkStart w:id="0" w:name="_GoBack"/>
       <w:bookmarkEnd w:id="0"/>
       <w:r>
         <w:rPr>
-          <w:rStyle w:val="value"/>
-          <w:rFonts w:ascii="Times New Roman" w:hAnsi="Times New Roman" w:cs="Times New Roman"/>
-          <w:color w:val="000000" w:themeColor="text1"/>
-          <w:sz w:val="26"/>
-          <w:szCs w:val="26"/>
-        </w:rPr>
-        <w:t>display:block</w:t>
-      </w:r>
-      <w:proofErr w:type="spellEnd"/>
-      <w:r>
-        <w:rPr>
-          <w:rStyle w:val="value"/>
-          <w:rFonts w:ascii="Times New Roman" w:hAnsi="Times New Roman" w:cs="Times New Roman"/>
-          <w:color w:val="000000" w:themeColor="text1"/>
-          <w:sz w:val="26"/>
-          <w:szCs w:val="26"/>
-        </w:rPr>
-        <w:t>;</w:t>
-      </w:r>
+          <w:noProof/>
+        </w:rPr>
+        <w:drawing>
+          <wp:inline distT="0" distB="0" distL="0" distR="0" wp14:anchorId="66CDDE5F" wp14:editId="69FB913E">
+            <wp:extent cx="5943600" cy="3341370"/>
+            <wp:effectExtent l="0" t="0" r="0" b="0"/>
+            <wp:docPr id="10" name="Picture 10"/>
+            <wp:cNvGraphicFramePr>
+              <a:graphicFrameLocks xmlns:a="http://schemas.openxmlformats.org/drawingml/2006/main" noChangeAspect="1"/>
+            </wp:cNvGraphicFramePr>
+            <a:graphic xmlns:a="http://schemas.openxmlformats.org/drawingml/2006/main">
+              <a:graphicData uri="http://schemas.openxmlformats.org/drawingml/2006/picture">
+                <pic:pic xmlns:pic="http://schemas.openxmlformats.org/drawingml/2006/picture">
+                  <pic:nvPicPr>
+                    <pic:cNvPr id="1" name=""/>
+                    <pic:cNvPicPr/>
+                  </pic:nvPicPr>
+                  <pic:blipFill>
+                    <a:blip r:embed="rId13"/>
+                    <a:stretch>
+                      <a:fillRect/>
+                    </a:stretch>
+                  </pic:blipFill>
+                  <pic:spPr>
+                    <a:xfrm>
+                      <a:off x="0" y="0"/>
+                      <a:ext cx="5943600" cy="3341370"/>
+                    </a:xfrm>
+                    <a:prstGeom prst="rect">
+                      <a:avLst/>
+                    </a:prstGeom>
+                  </pic:spPr>
+                </pic:pic>
+              </a:graphicData>
+            </a:graphic>
+          </wp:inline>
+        </w:drawing>
+      </w:r>
+      <w:r>
+        <w:rPr>
+          <w:noProof/>
+        </w:rPr>
+        <w:lastRenderedPageBreak/>
+        <w:drawing>
+          <wp:inline distT="0" distB="0" distL="0" distR="0" wp14:anchorId="2C035E66" wp14:editId="38B0C965">
+            <wp:extent cx="5943600" cy="3341370"/>
+            <wp:effectExtent l="0" t="0" r="0" b="0"/>
+            <wp:docPr id="11" name="Picture 11"/>
+            <wp:cNvGraphicFramePr>
+              <a:graphicFrameLocks xmlns:a="http://schemas.openxmlformats.org/drawingml/2006/main" noChangeAspect="1"/>
+            </wp:cNvGraphicFramePr>
+            <a:graphic xmlns:a="http://schemas.openxmlformats.org/drawingml/2006/main">
+              <a:graphicData uri="http://schemas.openxmlformats.org/drawingml/2006/picture">
+                <pic:pic xmlns:pic="http://schemas.openxmlformats.org/drawingml/2006/picture">
+                  <pic:nvPicPr>
+                    <pic:cNvPr id="1" name=""/>
+                    <pic:cNvPicPr/>
+                  </pic:nvPicPr>
+                  <pic:blipFill>
+                    <a:blip r:embed="rId14"/>
+                    <a:stretch>
+                      <a:fillRect/>
+                    </a:stretch>
+                  </pic:blipFill>
+                  <pic:spPr>
+                    <a:xfrm>
+                      <a:off x="0" y="0"/>
+                      <a:ext cx="5943600" cy="3341370"/>
+                    </a:xfrm>
+                    <a:prstGeom prst="rect">
+                      <a:avLst/>
+                    </a:prstGeom>
+                  </pic:spPr>
+                </pic:pic>
+              </a:graphicData>
+            </a:graphic>
+          </wp:inline>
+        </w:drawing>
+      </w:r>
+    </w:p>
+    <w:p>
+      <w:pPr>
+        <w:rPr>
+          <w:rFonts w:ascii="Times New Roman" w:hAnsi="Times New Roman" w:cs="Times New Roman"/>
+          <w:color w:val="000000" w:themeColor="text1"/>
+          <w:sz w:val="26"/>
+          <w:szCs w:val="26"/>
+        </w:rPr>
+      </w:pPr>
     </w:p>
     <w:p>
       <w:pPr>

</xml_diff>